<commit_message>
added background, updated my task list
</commit_message>
<xml_diff>
--- a/Programming with Game Engine proposal.docx
+++ b/Programming with Game Engine proposal.docx
@@ -47,21 +47,7 @@
         <w:rPr>
           <w:rStyle w:val="profilecardavatarthumb"/>
         </w:rPr>
-        <w:t xml:space="preserve">Andrew Yong </w:t>
-      </w:r>
-      <w:proofErr w:type="spellStart"/>
-      <w:r>
-        <w:rPr>
-          <w:rStyle w:val="profilecardavatarthumb"/>
-        </w:rPr>
-        <w:t>Hao</w:t>
-      </w:r>
-      <w:proofErr w:type="spellEnd"/>
-      <w:r>
-        <w:rPr>
-          <w:rStyle w:val="profilecardavatarthumb"/>
-        </w:rPr>
-        <w:t xml:space="preserve"> Chen </w:t>
+        <w:t xml:space="preserve">Andrew Yong Hao Chen </w:t>
       </w:r>
       <w:r>
         <w:t>(</w:t>
@@ -76,13 +62,8 @@
     <w:p/>
     <w:p>
       <w:r>
-        <w:t xml:space="preserve">Game Title: </w:t>
-      </w:r>
-      <w:proofErr w:type="spellStart"/>
-      <w:r>
-        <w:t>Teleportals</w:t>
-      </w:r>
-      <w:proofErr w:type="spellEnd"/>
+        <w:t>Game Title: Teleportals</w:t>
+      </w:r>
     </w:p>
     <w:p/>
     <w:p>
@@ -115,15 +96,7 @@
         <w:t xml:space="preserve">Since we will be using this engine, it will be easier to get used to </w:t>
       </w:r>
       <w:r>
-        <w:t xml:space="preserve">rather than learning 2 engines at the same timeframe. It’s also programming based, so it’s </w:t>
-      </w:r>
-      <w:proofErr w:type="gramStart"/>
-      <w:r>
-        <w:t>more easier</w:t>
-      </w:r>
-      <w:proofErr w:type="gramEnd"/>
-      <w:r>
-        <w:t xml:space="preserve"> to make functions we wanted.</w:t>
+        <w:t>rather than learning 2 engines at the same timeframe. It’s also programming based, so it’s more easier to make functions we wanted.</w:t>
       </w:r>
     </w:p>
     <w:p/>
@@ -262,15 +235,7 @@
     </w:p>
     <w:p>
       <w:r>
-        <w:t xml:space="preserve">Cubes to press and hold the </w:t>
-      </w:r>
-      <w:proofErr w:type="spellStart"/>
-      <w:r>
-        <w:t>Buuttons</w:t>
-      </w:r>
-      <w:proofErr w:type="spellEnd"/>
-      <w:r>
-        <w:t>,</w:t>
+        <w:t>Cubes to press and hold the Buuttons,</w:t>
       </w:r>
     </w:p>
     <w:p>
@@ -384,192 +349,175 @@
         <w:t xml:space="preserve"> </w:t>
       </w:r>
       <w:r>
-        <w:t>Portals</w:t>
+        <w:t xml:space="preserve">Portals </w:t>
+      </w:r>
+    </w:p>
+    <w:p>
+      <w:r>
+        <w:t>Week 7</w:t>
+      </w:r>
+      <w:r>
+        <w:t>:</w:t>
+      </w:r>
+      <w:r>
+        <w:t xml:space="preserve"> Gameplay:</w:t>
+      </w:r>
+      <w:r>
+        <w:t xml:space="preserve"> Physics</w:t>
+      </w:r>
+    </w:p>
+    <w:p/>
+    <w:p>
+      <w:r>
+        <w:t>Week 8</w:t>
+      </w:r>
+      <w:r>
+        <w:t xml:space="preserve">: </w:t>
+      </w:r>
+      <w:r>
+        <w:t>Gameplay: buttons and doors</w:t>
+      </w:r>
+    </w:p>
+    <w:p>
+      <w:r>
+        <w:t>Week 9</w:t>
+      </w:r>
+      <w:r>
+        <w:t>: Gameplay:</w:t>
+      </w:r>
+      <w:r>
+        <w:t xml:space="preserve"> Traps</w:t>
       </w:r>
       <w:r>
         <w:t xml:space="preserve"> </w:t>
       </w:r>
-    </w:p>
-    <w:p>
-      <w:r>
-        <w:t>Week 7</w:t>
+      <w:r>
+        <w:t>/ Gameplay: Enemies</w:t>
+      </w:r>
+    </w:p>
+    <w:p>
+      <w:r>
+        <w:t>Week 10</w:t>
       </w:r>
       <w:r>
         <w:t>:</w:t>
       </w:r>
       <w:r>
-        <w:t xml:space="preserve"> Gameplay:</w:t>
-      </w:r>
-      <w:r>
-        <w:t xml:space="preserve"> Physics</w:t>
-      </w:r>
-    </w:p>
-    <w:p/>
-    <w:p>
-      <w:r>
-        <w:t>Week 8</w:t>
-      </w:r>
-      <w:r>
-        <w:t xml:space="preserve">: </w:t>
-      </w:r>
-      <w:r>
-        <w:t>Gam</w:t>
+        <w:t xml:space="preserve"> </w:t>
+      </w:r>
+      <w:r>
+        <w:t xml:space="preserve">Gameplay: Traps / </w:t>
+      </w:r>
+      <w:r>
+        <w:t>Gameplay: Enemies</w:t>
+      </w:r>
+      <w:r>
+        <w:t xml:space="preserve"> </w:t>
+      </w:r>
+    </w:p>
+    <w:p>
+      <w:r>
+        <w:t>W</w:t>
+      </w:r>
+      <w:r>
+        <w:t>eek 11</w:t>
+      </w:r>
+      <w:r>
+        <w:t>:</w:t>
+      </w:r>
+      <w:r>
+        <w:t xml:space="preserve"> </w:t>
+      </w:r>
+      <w:r>
+        <w:t>Level Creation</w:t>
+      </w:r>
+    </w:p>
+    <w:p>
+      <w:r>
+        <w:t xml:space="preserve">Week 12: </w:t>
+      </w:r>
+      <w:r>
+        <w:t>Level Creation</w:t>
+      </w:r>
+    </w:p>
+    <w:p/>
+    <w:p>
+      <w:r>
+        <w:t>Week 13</w:t>
+      </w:r>
+      <w:r>
+        <w:t>:</w:t>
+      </w:r>
+      <w:r>
+        <w:t xml:space="preserve"> </w:t>
+      </w:r>
+      <w:r>
+        <w:t xml:space="preserve">social feature / </w:t>
+      </w:r>
+      <w:r>
+        <w:t>Menus</w:t>
+      </w:r>
+    </w:p>
+    <w:p>
+      <w:r>
+        <w:t>Week 14:</w:t>
+      </w:r>
+      <w:r>
+        <w:t xml:space="preserve"> </w:t>
+      </w:r>
+      <w:r>
+        <w:t>Menus</w:t>
+      </w:r>
+    </w:p>
+    <w:p>
+      <w:r>
+        <w:t>Week 15:</w:t>
+      </w:r>
+      <w:r>
+        <w:t xml:space="preserve"> Final</w:t>
+      </w:r>
+    </w:p>
+    <w:p>
+      <w:r>
+        <w:t>Week 16:</w:t>
+      </w:r>
+      <w:r>
+        <w:t xml:space="preserve"> Final</w:t>
+      </w:r>
+    </w:p>
+    <w:p>
+      <w:r>
+        <w:t>Week 17:</w:t>
+      </w:r>
+      <w:r>
+        <w:t xml:space="preserve"> Final</w:t>
+      </w:r>
+    </w:p>
+    <w:p/>
+    <w:p>
+      <w:r>
+        <w:t>Task list:</w:t>
+      </w:r>
+    </w:p>
+    <w:p>
+      <w:r>
+        <w:t>Isaac: physics</w:t>
+      </w:r>
+      <w:r>
+        <w:t xml:space="preserve"> / Traps / portal collision / button and door</w:t>
+      </w:r>
+      <w:r>
+        <w:t xml:space="preserve"> / audio / coins / level transition</w:t>
       </w:r>
       <w:bookmarkStart w:id="0" w:name="_GoBack"/>
       <w:bookmarkEnd w:id="0"/>
-      <w:r>
-        <w:t>eplay: buttons and doors</w:t>
-      </w:r>
-    </w:p>
-    <w:p>
-      <w:r>
-        <w:t>Week 9</w:t>
-      </w:r>
-      <w:r>
-        <w:t>: Gameplay:</w:t>
-      </w:r>
-      <w:r>
-        <w:t xml:space="preserve"> Traps</w:t>
-      </w:r>
-      <w:r>
-        <w:t xml:space="preserve"> </w:t>
-      </w:r>
-      <w:r>
-        <w:t xml:space="preserve">/ </w:t>
-      </w:r>
-      <w:r>
-        <w:t>Gameplay: Enemies</w:t>
-      </w:r>
-    </w:p>
-    <w:p>
-      <w:r>
-        <w:t>Week 10</w:t>
-      </w:r>
-      <w:r>
-        <w:t>:</w:t>
-      </w:r>
-      <w:r>
-        <w:t xml:space="preserve"> </w:t>
-      </w:r>
-      <w:r>
-        <w:t xml:space="preserve">Gameplay: Traps </w:t>
-      </w:r>
-      <w:r>
-        <w:t xml:space="preserve">/ </w:t>
-      </w:r>
-      <w:r>
-        <w:t>Gameplay: Enemies</w:t>
-      </w:r>
-      <w:r>
-        <w:t xml:space="preserve"> </w:t>
-      </w:r>
-    </w:p>
-    <w:p>
-      <w:r>
-        <w:t>W</w:t>
-      </w:r>
-      <w:r>
-        <w:t>eek 11</w:t>
-      </w:r>
-      <w:r>
-        <w:t>:</w:t>
-      </w:r>
-      <w:r>
-        <w:t xml:space="preserve"> </w:t>
-      </w:r>
-      <w:r>
-        <w:t>Level Creation</w:t>
-      </w:r>
-    </w:p>
-    <w:p>
-      <w:r>
-        <w:t xml:space="preserve">Week 12: </w:t>
-      </w:r>
-      <w:r>
-        <w:t>Level Creation</w:t>
-      </w:r>
-    </w:p>
-    <w:p/>
-    <w:p>
-      <w:r>
-        <w:t>Week 13</w:t>
-      </w:r>
-      <w:r>
-        <w:t>:</w:t>
-      </w:r>
-      <w:r>
-        <w:t xml:space="preserve"> </w:t>
-      </w:r>
-      <w:r>
-        <w:t xml:space="preserve">social feature / </w:t>
-      </w:r>
-      <w:r>
-        <w:t>Menus</w:t>
-      </w:r>
-    </w:p>
-    <w:p>
-      <w:r>
-        <w:t>Week 14:</w:t>
-      </w:r>
-      <w:r>
-        <w:t xml:space="preserve"> </w:t>
-      </w:r>
-      <w:r>
-        <w:t>Menus</w:t>
-      </w:r>
-    </w:p>
-    <w:p>
-      <w:r>
-        <w:t>Week 15:</w:t>
-      </w:r>
-      <w:r>
-        <w:t xml:space="preserve"> Final</w:t>
-      </w:r>
-    </w:p>
-    <w:p>
-      <w:r>
-        <w:t>Week 16:</w:t>
-      </w:r>
-      <w:r>
-        <w:t xml:space="preserve"> Final</w:t>
-      </w:r>
-    </w:p>
-    <w:p>
-      <w:r>
-        <w:t>Week 17:</w:t>
-      </w:r>
-      <w:r>
-        <w:t xml:space="preserve"> Final</w:t>
-      </w:r>
-    </w:p>
-    <w:p/>
-    <w:p>
-      <w:r>
-        <w:t>Task list:</w:t>
-      </w:r>
-    </w:p>
-    <w:p>
-      <w:r>
-        <w:t>Isaac: physics</w:t>
-      </w:r>
-      <w:r>
-        <w:t xml:space="preserve"> / Traps / portal collision / button and door</w:t>
-      </w:r>
     </w:p>
     <w:p>
       <w:r>
         <w:t xml:space="preserve">Andrew: controls / </w:t>
       </w:r>
       <w:r>
-        <w:t xml:space="preserve">csv </w:t>
-      </w:r>
-      <w:proofErr w:type="spellStart"/>
-      <w:r>
-        <w:t>maploader</w:t>
-      </w:r>
-      <w:proofErr w:type="spellEnd"/>
-      <w:r>
-        <w:t xml:space="preserve"> / social feature / portal projection</w:t>
+        <w:t>csv maploader / social feature / portal projection</w:t>
       </w:r>
     </w:p>
     <w:p>

</xml_diff>